<commit_message>
Trocando o título dos documentos de TestScript pra TestLog
Signed-off-by: Benito Michelon <benito@Benitos-MacBook-Pro.local>
</commit_message>
<xml_diff>
--- a/Testador/TL001-VerificarTemperatura.docx
+++ b/Testador/TL001-VerificarTemperatura.docx
@@ -40,6 +40,8 @@
                 <w:b/>
               </w:rPr>
             </w:pPr>
+            <w:bookmarkStart w:id="0" w:name="_GoBack"/>
+            <w:bookmarkEnd w:id="0"/>
             <w:r>
               <w:rPr>
                 <w:b/>
@@ -856,8 +858,6 @@
             <w:r>
               <w:t>X</w:t>
             </w:r>
-            <w:bookmarkStart w:id="0" w:name="_GoBack"/>
-            <w:bookmarkEnd w:id="0"/>
           </w:p>
         </w:tc>
         <w:tc>
@@ -1148,7 +1148,7 @@
             <w:fldChar w:fldCharType="end"/>
           </w:r>
           <w:r>
-            <w:t xml:space="preserve">  Test Script</w:t>
+            <w:t xml:space="preserve">  Test Log</w:t>
           </w:r>
         </w:p>
       </w:tc>

</xml_diff>

<commit_message>
Mais um bando de documento... vou enfiar mais uma cenoura no rabo pra fazer o plano da iteração
Signed-off-by: Benito Michelon <benito@Benitos-MacBook-Pro.local>
</commit_message>
<xml_diff>
--- a/Testador/TL001-VerificarTemperatura.docx
+++ b/Testador/TL001-VerificarTemperatura.docx
@@ -40,8 +40,6 @@
                 <w:b/>
               </w:rPr>
             </w:pPr>
-            <w:bookmarkStart w:id="0" w:name="_GoBack"/>
-            <w:bookmarkEnd w:id="0"/>
             <w:r>
               <w:rPr>
                 <w:b/>
@@ -517,6 +515,17 @@
                 <w:sz w:val="24"/>
               </w:rPr>
             </w:pPr>
+            <w:r>
+              <w:rPr>
+                <w:b/>
+                <w:bCs/>
+                <w:color w:val="FF0000"/>
+                <w:sz w:val="24"/>
+              </w:rPr>
+              <w:t>Pass</w:t>
+            </w:r>
+            <w:bookmarkStart w:id="0" w:name="_GoBack"/>
+            <w:bookmarkEnd w:id="0"/>
           </w:p>
         </w:tc>
       </w:tr>

</xml_diff>